<commit_message>
1) Added a LinkNote Page to create and play hyperlinks. eventually this page will also  be able to create Notes and Question and Answer strings
</commit_message>
<xml_diff>
--- a/Logic/Further TODO items for the NewSLProject.docx
+++ b/Logic/Further TODO items for the NewSLProject.docx
@@ -78,59 +78,32 @@
       <w:pPr>
         <w:pStyle w:val="NoSpacing"/>
         <w:ind w:left="432"/>
-        <w:rPr>
-          <w:highlight w:val="yellow"/>
-        </w:rPr>
-      </w:pPr>
-      <w:r>
-        <w:rPr>
-          <w:highlight w:val="yellow"/>
-        </w:rPr>
+      </w:pPr>
+      <w:r>
         <w:t>2.</w:t>
       </w:r>
       <w:r>
-        <w:rPr>
-          <w:highlight w:val="yellow"/>
-        </w:rPr>
         <w:tab/>
         <w:t xml:space="preserve">Have a way to show that a </w:t>
       </w:r>
       <w:proofErr w:type="spellStart"/>
       <w:r>
-        <w:rPr>
-          <w:highlight w:val="yellow"/>
-        </w:rPr>
         <w:t>DataNode</w:t>
       </w:r>
       <w:proofErr w:type="spellEnd"/>
       <w:r>
-        <w:rPr>
-          <w:highlight w:val="yellow"/>
-        </w:rPr>
         <w:t xml:space="preserve"> alre</w:t>
       </w:r>
       <w:r>
-        <w:rPr>
-          <w:highlight w:val="yellow"/>
-        </w:rPr>
         <w:t>a</w:t>
       </w:r>
       <w:r>
-        <w:rPr>
-          <w:highlight w:val="yellow"/>
-        </w:rPr>
         <w:t>dy has either</w:t>
       </w:r>
       <w:r>
-        <w:rPr>
-          <w:highlight w:val="yellow"/>
-        </w:rPr>
         <w:t>/and a data file or a QA fil</w:t>
       </w:r>
       <w:r>
-        <w:rPr>
-          <w:highlight w:val="yellow"/>
-        </w:rPr>
         <w:t>e</w:t>
       </w:r>
     </w:p>
@@ -138,41 +111,23 @@
       <w:pPr>
         <w:pStyle w:val="NoSpacing"/>
         <w:ind w:left="864"/>
-        <w:rPr>
-          <w:highlight w:val="yellow"/>
-        </w:rPr>
-      </w:pPr>
-      <w:r>
-        <w:rPr>
-          <w:highlight w:val="yellow"/>
-        </w:rPr>
+      </w:pPr>
+      <w:r>
         <w:t xml:space="preserve">Create 2 labels which contain explanatory text and a circle (with different background colors) </w:t>
       </w:r>
       <w:r>
-        <w:rPr>
-          <w:highlight w:val="yellow"/>
-        </w:rPr>
         <w:t xml:space="preserve">which when they are </w:t>
       </w:r>
       <w:proofErr w:type="spellStart"/>
       <w:r>
-        <w:rPr>
-          <w:highlight w:val="yellow"/>
-        </w:rPr>
         <w:t>inactibe</w:t>
       </w:r>
       <w:proofErr w:type="spellEnd"/>
       <w:r>
-        <w:rPr>
-          <w:highlight w:val="yellow"/>
-        </w:rPr>
         <w:t xml:space="preserve"> are greyed out and the circle background color </w:t>
       </w:r>
       <w:proofErr w:type="gramStart"/>
       <w:r>
-        <w:rPr>
-          <w:highlight w:val="yellow"/>
-        </w:rPr>
         <w:t>is</w:t>
       </w:r>
       <w:proofErr w:type="gramEnd"/>
@@ -181,21 +136,12 @@
       <w:pPr>
         <w:pStyle w:val="NoSpacing"/>
         <w:ind w:left="864"/>
-        <w:rPr>
-          <w:highlight w:val="yellow"/>
-        </w:rPr>
-      </w:pPr>
-      <w:r>
-        <w:rPr>
-          <w:highlight w:val="yellow"/>
-        </w:rPr>
+      </w:pPr>
+      <w:r>
         <w:t xml:space="preserve">white and when active are not greyed out and the background color is red for a QA </w:t>
       </w:r>
       <w:proofErr w:type="gramStart"/>
       <w:r>
-        <w:rPr>
-          <w:highlight w:val="yellow"/>
-        </w:rPr>
         <w:t>file</w:t>
       </w:r>
       <w:proofErr w:type="gramEnd"/>
@@ -206,9 +152,6 @@
         <w:ind w:left="864"/>
       </w:pPr>
       <w:r>
-        <w:rPr>
-          <w:highlight w:val="yellow"/>
-        </w:rPr>
         <w:t>and blue for a data file</w:t>
       </w:r>
     </w:p>

</xml_diff>